<commit_message>
Adding All the Files
</commit_message>
<xml_diff>
--- a/Sudhish Subramaniam Resume.docx
+++ b/Sudhish Subramaniam Resume.docx
@@ -238,17 +238,8 @@
           <w:rFonts w:ascii="Garamond" w:hAnsi="Garamond"/>
           <w:bCs/>
         </w:rPr>
-        <w:t xml:space="preserve">Anaconda, Jupyter Notebook, Google Colab, </w:t>
-      </w:r>
-      <w:proofErr w:type="spellStart"/>
-      <w:r>
-        <w:rPr>
-          <w:rFonts w:ascii="Garamond" w:hAnsi="Garamond"/>
-          <w:bCs/>
-        </w:rPr>
-        <w:t>PowerBI</w:t>
-      </w:r>
-      <w:proofErr w:type="spellEnd"/>
+        <w:t>Anaconda, Jupyter Notebook, Google Colab, Tableau, PowerBI</w:t>
+      </w:r>
     </w:p>
     <w:p>
       <w:pPr>
@@ -325,21 +316,12 @@
         </w:rPr>
         <w:t xml:space="preserve">Scikit-learn, Pandas, NumPy, </w:t>
       </w:r>
-      <w:proofErr w:type="spellStart"/>
-      <w:r>
-        <w:rPr>
-          <w:rFonts w:ascii="Garamond" w:hAnsi="Garamond" w:cs="Times New Roman"/>
-          <w:bCs/>
-        </w:rPr>
-        <w:t>Plotly</w:t>
-      </w:r>
-      <w:proofErr w:type="spellEnd"/>
-      <w:r>
-        <w:rPr>
-          <w:rFonts w:ascii="Garamond" w:hAnsi="Garamond" w:cs="Times New Roman"/>
-          <w:bCs/>
-        </w:rPr>
-        <w:t xml:space="preserve">, </w:t>
+      <w:r>
+        <w:rPr>
+          <w:rFonts w:ascii="Garamond" w:hAnsi="Garamond" w:cs="Times New Roman"/>
+          <w:bCs/>
+        </w:rPr>
+        <w:t xml:space="preserve">Plotly, </w:t>
       </w:r>
       <w:r>
         <w:rPr>
@@ -690,7 +672,6 @@
           <w:szCs w:val="22"/>
         </w:rPr>
       </w:pPr>
-      <w:proofErr w:type="spellStart"/>
       <w:r>
         <w:rPr>
           <w:rFonts w:ascii="Garamond" w:hAnsi="Garamond"/>
@@ -699,18 +680,7 @@
           <w:sz w:val="22"/>
           <w:szCs w:val="22"/>
         </w:rPr>
-        <w:t>Bonrix</w:t>
-      </w:r>
-      <w:proofErr w:type="spellEnd"/>
-      <w:r>
-        <w:rPr>
-          <w:rFonts w:ascii="Garamond" w:hAnsi="Garamond"/>
-          <w:i/>
-          <w:iCs/>
-          <w:sz w:val="22"/>
-          <w:szCs w:val="22"/>
-        </w:rPr>
-        <w:t xml:space="preserve"> Software Systems</w:t>
+        <w:t>Bonrix Software Systems</w:t>
       </w:r>
       <w:r>
         <w:rPr>
@@ -905,7 +875,6 @@
         </w:rPr>
         <w:t xml:space="preserve">Partnered with two major clients for preferences and modifications specific to product and executed client requirements </w:t>
       </w:r>
-      <w:proofErr w:type="gramStart"/>
       <w:r>
         <w:rPr>
           <w:rFonts w:ascii="Garamond" w:hAnsi="Garamond" w:cs="Times New Roman"/>
@@ -914,7 +883,6 @@
         </w:rPr>
         <w:t>accordingly</w:t>
       </w:r>
-      <w:proofErr w:type="gramEnd"/>
     </w:p>
     <w:p>
       <w:pPr>
@@ -1212,16 +1180,7 @@
           <w:sz w:val="22"/>
           <w:szCs w:val="22"/>
         </w:rPr>
-        <w:t>Power BI</w:t>
-      </w:r>
-      <w:r>
-        <w:rPr>
-          <w:rFonts w:ascii="Garamond" w:hAnsi="Garamond" w:cs="Times New Roman"/>
-          <w:b/>
-          <w:sz w:val="22"/>
-          <w:szCs w:val="22"/>
-        </w:rPr>
-        <w:t xml:space="preserve"> dashboards</w:t>
+        <w:t>Tableau dashboards</w:t>
       </w:r>
       <w:r>
         <w:rPr>
@@ -1275,27 +1234,7 @@
           <w:sz w:val="22"/>
           <w:szCs w:val="22"/>
         </w:rPr>
-        <w:t xml:space="preserve">MySQL, </w:t>
-      </w:r>
-      <w:proofErr w:type="spellStart"/>
-      <w:r>
-        <w:rPr>
-          <w:rFonts w:ascii="Garamond" w:hAnsi="Garamond" w:cs="Times New Roman"/>
-          <w:b/>
-          <w:sz w:val="22"/>
-          <w:szCs w:val="22"/>
-        </w:rPr>
-        <w:t>Numpy</w:t>
-      </w:r>
-      <w:proofErr w:type="spellEnd"/>
-      <w:r>
-        <w:rPr>
-          <w:rFonts w:ascii="Garamond" w:hAnsi="Garamond" w:cs="Times New Roman"/>
-          <w:b/>
-          <w:sz w:val="22"/>
-          <w:szCs w:val="22"/>
-        </w:rPr>
-        <w:t xml:space="preserve"> and Sklearn</w:t>
+        <w:t>MySQL, Numpy and Sklearn</w:t>
       </w:r>
       <w:r>
         <w:rPr>
@@ -1365,19 +1304,8 @@
           <w:sz w:val="22"/>
           <w:szCs w:val="22"/>
         </w:rPr>
-        <w:t xml:space="preserve"> to predict future stock rates with 90% </w:t>
-      </w:r>
-      <w:proofErr w:type="gramStart"/>
-      <w:r>
-        <w:rPr>
-          <w:rFonts w:ascii="Garamond" w:hAnsi="Garamond" w:cs="Times New Roman"/>
-          <w:bCs/>
-          <w:sz w:val="22"/>
-          <w:szCs w:val="22"/>
-        </w:rPr>
-        <w:t>accuracy</w:t>
-      </w:r>
-      <w:proofErr w:type="gramEnd"/>
+        <w:t xml:space="preserve"> to predict future stock rates with 90% accuracy</w:t>
+      </w:r>
     </w:p>
     <w:p>
       <w:pPr>
@@ -1510,7 +1438,6 @@
           <w:szCs w:val="22"/>
         </w:rPr>
       </w:pPr>
-      <w:proofErr w:type="spellStart"/>
       <w:r>
         <w:rPr>
           <w:rFonts w:ascii="Garamond" w:hAnsi="Garamond" w:cs="Times New Roman"/>
@@ -1518,17 +1445,7 @@
           <w:sz w:val="22"/>
           <w:szCs w:val="22"/>
         </w:rPr>
-        <w:t>Hawkscode</w:t>
-      </w:r>
-      <w:proofErr w:type="spellEnd"/>
-      <w:r>
-        <w:rPr>
-          <w:rFonts w:ascii="Garamond" w:hAnsi="Garamond" w:cs="Times New Roman"/>
-          <w:i/>
-          <w:sz w:val="22"/>
-          <w:szCs w:val="22"/>
-        </w:rPr>
-        <w:t>, Rajasthan, IN</w:t>
+        <w:t>Hawkscode, Rajasthan, IN</w:t>
       </w:r>
     </w:p>
     <w:p>
@@ -1547,16 +1464,8 @@
         <w:rPr>
           <w:rFonts w:ascii="Garamond" w:hAnsi="Garamond" w:cs="Times New Roman"/>
         </w:rPr>
-        <w:t xml:space="preserve">Spearheaded COVID-era challenges for credit card firms, predicting attrition and optimizing credit limits with advanced </w:t>
-      </w:r>
-      <w:proofErr w:type="gramStart"/>
-      <w:r>
-        <w:rPr>
-          <w:rFonts w:ascii="Garamond" w:hAnsi="Garamond" w:cs="Times New Roman"/>
-        </w:rPr>
-        <w:t>analytics</w:t>
-      </w:r>
-      <w:proofErr w:type="gramEnd"/>
+        <w:t>Spearheaded COVID-era challenges for credit card firms, predicting attrition and optimizing credit limits with advanced analytics</w:t>
+      </w:r>
     </w:p>
     <w:p>
       <w:pPr>
@@ -1574,16 +1483,8 @@
         <w:rPr>
           <w:rFonts w:ascii="Garamond" w:hAnsi="Garamond" w:cs="Times New Roman"/>
         </w:rPr>
-        <w:t xml:space="preserve">Navigated intricate project dynamics, fostering communication for peak outcomes with team and </w:t>
-      </w:r>
-      <w:proofErr w:type="gramStart"/>
-      <w:r>
-        <w:rPr>
-          <w:rFonts w:ascii="Garamond" w:hAnsi="Garamond" w:cs="Times New Roman"/>
-        </w:rPr>
-        <w:t>stakeholders</w:t>
-      </w:r>
-      <w:proofErr w:type="gramEnd"/>
+        <w:t>Navigated intricate project dynamics, fostering communication for peak outcomes with team and stakeholders</w:t>
+      </w:r>
     </w:p>
     <w:p>
       <w:pPr>
@@ -1629,16 +1530,8 @@
         <w:rPr>
           <w:rFonts w:ascii="Garamond" w:hAnsi="Garamond" w:cs="Times New Roman"/>
         </w:rPr>
-        <w:t xml:space="preserve">, and credit industry dynamics for enhanced customer retention </w:t>
-      </w:r>
-      <w:proofErr w:type="gramStart"/>
-      <w:r>
-        <w:rPr>
-          <w:rFonts w:ascii="Garamond" w:hAnsi="Garamond" w:cs="Times New Roman"/>
-        </w:rPr>
-        <w:t>strategies</w:t>
-      </w:r>
-      <w:proofErr w:type="gramEnd"/>
+        <w:t>, and credit industry dynamics for enhanced customer retention strategies</w:t>
+      </w:r>
     </w:p>
     <w:p>
       <w:pPr>
@@ -1927,21 +1820,7 @@
         <w:rPr>
           <w:rFonts w:ascii="Garamond" w:hAnsi="Garamond" w:cs="Times New Roman"/>
         </w:rPr>
-        <w:t xml:space="preserve">Evaluated titanic </w:t>
-      </w:r>
-      <w:proofErr w:type="gramStart"/>
-      <w:r>
-        <w:rPr>
-          <w:rFonts w:ascii="Garamond" w:hAnsi="Garamond" w:cs="Times New Roman"/>
-        </w:rPr>
-        <w:t>survivors</w:t>
-      </w:r>
-      <w:proofErr w:type="gramEnd"/>
-      <w:r>
-        <w:rPr>
-          <w:rFonts w:ascii="Garamond" w:hAnsi="Garamond" w:cs="Times New Roman"/>
-        </w:rPr>
-        <w:t xml:space="preserve"> data in python by applying data mining techniques such as </w:t>
+        <w:t xml:space="preserve">Evaluated titanic survivors data in python by applying data mining techniques such as </w:t>
       </w:r>
       <w:r>
         <w:rPr>
@@ -2024,16 +1903,8 @@
         <w:rPr>
           <w:rFonts w:ascii="Garamond" w:hAnsi="Garamond" w:cs="Times New Roman"/>
         </w:rPr>
-        <w:t xml:space="preserve"> with maximum accuracy of 92% </w:t>
-      </w:r>
-      <w:proofErr w:type="gramStart"/>
-      <w:r>
-        <w:rPr>
-          <w:rFonts w:ascii="Garamond" w:hAnsi="Garamond" w:cs="Times New Roman"/>
-        </w:rPr>
-        <w:t>accuracy</w:t>
-      </w:r>
-      <w:proofErr w:type="gramEnd"/>
+        <w:t xml:space="preserve"> with maximum accuracy of 92% accuracy</w:t>
+      </w:r>
     </w:p>
     <w:p>
       <w:pPr>
@@ -2248,7 +2119,6 @@
         </w:rPr>
         <w:t xml:space="preserve"> </w:t>
       </w:r>
-      <w:proofErr w:type="gramStart"/>
       <w:r>
         <w:rPr>
           <w:rFonts w:ascii="Garamond" w:hAnsi="Garamond" w:cs="Times New Roman"/>
@@ -2258,7 +2128,6 @@
         </w:rPr>
         <w:t>Python</w:t>
       </w:r>
-      <w:proofErr w:type="gramEnd"/>
       <w:r>
         <w:rPr>
           <w:rFonts w:ascii="Garamond" w:hAnsi="Garamond" w:cs="Times New Roman"/>
@@ -2290,19 +2159,8 @@
           <w:sz w:val="22"/>
           <w:szCs w:val="22"/>
         </w:rPr>
-        <w:t xml:space="preserve">Evaluated in-bound and outbound trends in net migration of 180 countries in the world to analyze country-wise labour </w:t>
-      </w:r>
-      <w:proofErr w:type="gramStart"/>
-      <w:r>
-        <w:rPr>
-          <w:rFonts w:ascii="Garamond" w:hAnsi="Garamond" w:cs="Times New Roman"/>
-          <w:bCs/>
-          <w:sz w:val="22"/>
-          <w:szCs w:val="22"/>
-        </w:rPr>
-        <w:t>market</w:t>
-      </w:r>
-      <w:proofErr w:type="gramEnd"/>
+        <w:t>Evaluated in-bound and outbound trends in net migration of 180 countries in the world to analyze country-wise labour market</w:t>
+      </w:r>
     </w:p>
     <w:p>
       <w:pPr>
@@ -2325,27 +2183,7 @@
           <w:sz w:val="22"/>
           <w:szCs w:val="22"/>
         </w:rPr>
-        <w:t xml:space="preserve">Effectively led a team of five in conducting meticulous model testing, yielding comprehensive findings that enabled in-depth analysis and the generation of valuable insights, showcasing strong leadership and communication </w:t>
-      </w:r>
-      <w:proofErr w:type="gramStart"/>
-      <w:r>
-        <w:rPr>
-          <w:rFonts w:ascii="Garamond" w:hAnsi="Garamond" w:cs="Times New Roman"/>
-          <w:bCs/>
-          <w:sz w:val="22"/>
-          <w:szCs w:val="22"/>
-        </w:rPr>
-        <w:t>skills</w:t>
-      </w:r>
-      <w:proofErr w:type="gramEnd"/>
-      <w:r>
-        <w:rPr>
-          <w:rFonts w:ascii="Garamond" w:hAnsi="Garamond" w:cs="Times New Roman"/>
-          <w:bCs/>
-          <w:sz w:val="22"/>
-          <w:szCs w:val="22"/>
-        </w:rPr>
-        <w:t xml:space="preserve"> </w:t>
+        <w:t xml:space="preserve">Effectively led a team of five in conducting meticulous model testing, yielding comprehensive findings that enabled in-depth analysis and the generation of valuable insights, showcasing strong leadership and communication skills </w:t>
       </w:r>
     </w:p>
     <w:p>
@@ -2550,19 +2388,8 @@
           <w:szCs w:val="22"/>
           <w:lang w:val="en-CA"/>
         </w:rPr>
-        <w:t xml:space="preserve">, achieving 91% accuracy in detecting masks, eyes, eyeball status, and head pose for individuals with or without </w:t>
-      </w:r>
-      <w:proofErr w:type="gramStart"/>
-      <w:r>
-        <w:rPr>
-          <w:rFonts w:ascii="Garamond" w:eastAsiaTheme="minorHAnsi" w:hAnsi="Garamond"/>
-          <w:sz w:val="22"/>
-          <w:szCs w:val="22"/>
-          <w:lang w:val="en-CA"/>
-        </w:rPr>
-        <w:t>masks</w:t>
-      </w:r>
-      <w:proofErr w:type="gramEnd"/>
+        <w:t>, achieving 91% accuracy in detecting masks, eyes, eyeball status, and head pose for individuals with or without masks</w:t>
+      </w:r>
     </w:p>
     <w:p>
       <w:pPr>
@@ -2583,18 +2410,8 @@
           <w:sz w:val="22"/>
           <w:szCs w:val="22"/>
         </w:rPr>
-        <w:t xml:space="preserve">Executed a market expansion plan to deploy the model in diverse settings, including online and offline proctored exams, classrooms, and driver monitoring systems, to assess </w:t>
-      </w:r>
-      <w:proofErr w:type="gramStart"/>
-      <w:r>
-        <w:rPr>
-          <w:rFonts w:ascii="Garamond" w:hAnsi="Garamond" w:cs="Times New Roman"/>
-          <w:sz w:val="22"/>
-          <w:szCs w:val="22"/>
-        </w:rPr>
-        <w:t>attentiveness</w:t>
-      </w:r>
-      <w:proofErr w:type="gramEnd"/>
+        <w:t>Executed a market expansion plan to deploy the model in diverse settings, including online and offline proctored exams, classrooms, and driver monitoring systems, to assess attentiveness</w:t>
+      </w:r>
     </w:p>
     <w:p>
       <w:pPr>
@@ -2635,7 +2452,6 @@
         </w:rPr>
       </w:pPr>
       <w:hyperlink r:id="rId7" w:history="1">
-        <w:proofErr w:type="spellStart"/>
         <w:r>
           <w:rPr>
             <w:rFonts w:ascii="Garamond" w:hAnsi="Garamond" w:cs="Times New Roman"/>
@@ -2643,17 +2459,7 @@
             <w:sz w:val="22"/>
             <w:szCs w:val="22"/>
           </w:rPr>
-          <w:t>FetchZo</w:t>
-        </w:r>
-        <w:proofErr w:type="spellEnd"/>
-        <w:r>
-          <w:rPr>
-            <w:rFonts w:ascii="Garamond" w:hAnsi="Garamond" w:cs="Times New Roman"/>
-            <w:b/>
-            <w:sz w:val="22"/>
-            <w:szCs w:val="22"/>
-          </w:rPr>
-          <w:t>: Real-Time Mobile Application for Shopping in Covid</w:t>
+          <w:t>FetchZo: Real-Time Mobile Application for Shopping in Covid</w:t>
         </w:r>
       </w:hyperlink>
       <w:r>
@@ -2766,7 +2572,6 @@
         </w:rPr>
         <w:t xml:space="preserve"> to cluster shops having specific items, with 90% accuracy, and give an update on current number of people present in shop leveraging </w:t>
       </w:r>
-      <w:proofErr w:type="gramStart"/>
       <w:r>
         <w:rPr>
           <w:rFonts w:ascii="Garamond" w:hAnsi="Garamond" w:cs="Times New Roman"/>
@@ -2774,7 +2579,6 @@
         </w:rPr>
         <w:t>OpenCV</w:t>
       </w:r>
-      <w:proofErr w:type="gramEnd"/>
     </w:p>
     <w:p>
       <w:pPr>
@@ -2936,17 +2740,8 @@
           <w:rFonts w:ascii="Garamond" w:hAnsi="Garamond" w:cs="Times New Roman"/>
           <w:bCs/>
         </w:rPr>
-        <w:t xml:space="preserve">Fabricated a robot to cleanse inner sides of different diameter pipes automatically with one operator during COVID 19 </w:t>
-      </w:r>
-      <w:proofErr w:type="gramStart"/>
-      <w:r>
-        <w:rPr>
-          <w:rFonts w:ascii="Garamond" w:hAnsi="Garamond" w:cs="Times New Roman"/>
-          <w:bCs/>
-        </w:rPr>
-        <w:t>situation</w:t>
-      </w:r>
-      <w:proofErr w:type="gramEnd"/>
+        <w:t>Fabricated a robot to cleanse inner sides of different diameter pipes automatically with one operator during COVID 19 situation</w:t>
+      </w:r>
     </w:p>
     <w:p>
       <w:pPr>
@@ -2996,17 +2791,8 @@
           <w:rFonts w:ascii="Garamond" w:hAnsi="Garamond" w:cs="Times New Roman"/>
           <w:bCs/>
         </w:rPr>
-        <w:t xml:space="preserve"> to detect and predict dirt areas of pipes where human hands cannot reach with 91% </w:t>
-      </w:r>
-      <w:proofErr w:type="gramStart"/>
-      <w:r>
-        <w:rPr>
-          <w:rFonts w:ascii="Garamond" w:hAnsi="Garamond" w:cs="Times New Roman"/>
-          <w:bCs/>
-        </w:rPr>
-        <w:t>accuracy</w:t>
-      </w:r>
-      <w:proofErr w:type="gramEnd"/>
+        <w:t xml:space="preserve"> to detect and predict dirt areas of pipes where human hands cannot reach with 91% accuracy</w:t>
+      </w:r>
     </w:p>
     <w:bookmarkEnd w:id="2"/>
     <w:bookmarkEnd w:id="3"/>
@@ -3636,17 +3422,8 @@
           <w:rFonts w:ascii="Garamond" w:hAnsi="Garamond" w:cs="Times New Roman"/>
           <w:bCs/>
         </w:rPr>
-        <w:t xml:space="preserve">Achieved award an at the Responsible Artificial Intelligence Symposium 2023, surpassing 40 other contenders, through my extensive research and dedication to harnessing Responsible AI's potential to improve </w:t>
-      </w:r>
-      <w:proofErr w:type="gramStart"/>
-      <w:r>
-        <w:rPr>
-          <w:rFonts w:ascii="Garamond" w:hAnsi="Garamond" w:cs="Times New Roman"/>
-          <w:bCs/>
-        </w:rPr>
-        <w:t>healthcare</w:t>
-      </w:r>
-      <w:proofErr w:type="gramEnd"/>
+        <w:t>Achieved award an at the Responsible Artificial Intelligence Symposium 2023, surpassing 40 other contenders, through my extensive research and dedication to harnessing Responsible AI's potential to improve healthcare</w:t>
+      </w:r>
       <w:r>
         <w:rPr>
           <w:rFonts w:ascii="Garamond" w:hAnsi="Garamond" w:cs="Times New Roman"/>

</xml_diff>